<commit_message>
Update Τυπικα Υποεργα - Project Software Eng v0.2.docx
</commit_message>
<xml_diff>
--- a/1ο Παραδοτέο/Τυπικα Υποεργα - Project Software Eng v0.2.docx
+++ b/1ο Παραδοτέο/Τυπικα Υποεργα - Project Software Eng v0.2.docx
@@ -12,30 +12,8 @@
         <w:rPr>
           <w:lang w:val="el-GR"/>
         </w:rPr>
-        <w:t xml:space="preserve">ΤΥ1 - </w:t>
-      </w:r>
-      <w:proofErr w:type="spellStart"/>
-      <w:r>
-        <w:rPr>
-          <w:lang w:val="el-GR"/>
-        </w:rPr>
-        <w:t>Επαφη</w:t>
-      </w:r>
-      <w:proofErr w:type="spellEnd"/>
-      <w:r>
-        <w:rPr>
-          <w:lang w:val="el-GR"/>
-        </w:rPr>
-        <w:t xml:space="preserve"> με τον </w:t>
-      </w:r>
-      <w:proofErr w:type="spellStart"/>
-      <w:r>
-        <w:rPr>
-          <w:lang w:val="el-GR"/>
-        </w:rPr>
-        <w:t>πελατη</w:t>
-      </w:r>
-      <w:proofErr w:type="spellEnd"/>
+        <w:t>ΤΥ1 - Επαφη με τον πελατη</w:t>
+      </w:r>
     </w:p>
     <w:p>
       <w:pPr>
@@ -746,21 +724,7 @@
         <w:rPr>
           <w:lang w:val="el-GR"/>
         </w:rPr>
-        <w:t xml:space="preserve"> </w:t>
-      </w:r>
-      <w:proofErr w:type="spellStart"/>
-      <w:r>
-        <w:rPr>
-          <w:lang w:val="el-GR"/>
-        </w:rPr>
-        <w:t>διεπαφων</w:t>
-      </w:r>
-      <w:proofErr w:type="spellEnd"/>
-      <w:r>
-        <w:rPr>
-          <w:lang w:val="el-GR"/>
-        </w:rPr>
-        <w:t xml:space="preserve"> </w:t>
+        <w:t xml:space="preserve"> διεπαφων </w:t>
       </w:r>
       <w:r>
         <w:rPr>
@@ -813,11 +777,9 @@
         </w:rPr>
         <w:t xml:space="preserve">και </w:t>
       </w:r>
-      <w:proofErr w:type="spellStart"/>
       <w:r>
         <w:t>guids</w:t>
       </w:r>
-      <w:proofErr w:type="spellEnd"/>
       <w:r>
         <w:rPr>
           <w:lang w:val="el-GR"/>
@@ -1950,7 +1912,6 @@
         </w:rPr>
         <w:t xml:space="preserve">περιβάλλοντος </w:t>
       </w:r>
-      <w:proofErr w:type="spellStart"/>
       <w:r>
         <w:rPr>
           <w:lang w:val="el-GR"/>
@@ -1963,7 +1924,6 @@
         </w:rPr>
         <w:t>επαφής</w:t>
       </w:r>
-      <w:proofErr w:type="spellEnd"/>
       <w:r>
         <w:rPr>
           <w:lang w:val="el-GR"/>
@@ -3322,339 +3282,369 @@
         </w:rPr>
         <w:t>ώ</w:t>
       </w:r>
+      <w:r>
+        <w:rPr>
+          <w:lang w:val="el-GR"/>
+        </w:rPr>
+        <w:t xml:space="preserve">ν </w:t>
+      </w:r>
+      <w:r>
+        <w:rPr>
+          <w:lang w:val="el-GR"/>
+        </w:rPr>
+        <w:t>συστήματος</w:t>
+      </w:r>
+      <w:r>
+        <w:rPr>
+          <w:lang w:val="el-GR"/>
+        </w:rPr>
+        <w:t xml:space="preserve"> αυτόματης καταγραφής χρήσης πόρων και λογισμικού</w:t>
+      </w:r>
+    </w:p>
+    <w:p>
+      <w:pPr>
+        <w:rPr>
+          <w:lang w:val="el-GR"/>
+        </w:rPr>
+      </w:pPr>
+      <w:r>
+        <w:rPr>
+          <w:lang w:val="el-GR"/>
+        </w:rPr>
+        <w:t>ΤΥ</w:t>
+      </w:r>
+      <w:r>
+        <w:rPr>
+          <w:lang w:val="el-GR"/>
+        </w:rPr>
+        <w:t>39</w:t>
+      </w:r>
+      <w:r>
+        <w:rPr>
+          <w:lang w:val="el-GR"/>
+        </w:rPr>
+        <w:t xml:space="preserve"> – </w:t>
+      </w:r>
+      <w:r>
+        <w:rPr>
+          <w:lang w:val="el-GR"/>
+        </w:rPr>
+        <w:t xml:space="preserve">Ανάπτυξη </w:t>
+      </w:r>
+      <w:r>
+        <w:t>Master</w:t>
+      </w:r>
+      <w:r>
+        <w:rPr>
+          <w:lang w:val="el-GR"/>
+        </w:rPr>
+        <w:t xml:space="preserve"> </w:t>
+      </w:r>
+      <w:r>
+        <w:t>Access</w:t>
+      </w:r>
+      <w:r>
+        <w:rPr>
+          <w:lang w:val="el-GR"/>
+        </w:rPr>
+        <w:t xml:space="preserve"> </w:t>
+      </w:r>
+      <w:r>
+        <w:rPr>
+          <w:lang w:val="el-GR"/>
+        </w:rPr>
+        <w:t xml:space="preserve">της </w:t>
+      </w:r>
+      <w:r>
+        <w:rPr>
+          <w:lang w:val="el-GR"/>
+        </w:rPr>
+        <w:t>τεχνικής</w:t>
+      </w:r>
+      <w:r>
+        <w:rPr>
+          <w:lang w:val="el-GR"/>
+        </w:rPr>
+        <w:t xml:space="preserve"> </w:t>
+      </w:r>
+      <w:r>
+        <w:rPr>
+          <w:lang w:val="el-GR"/>
+        </w:rPr>
+        <w:t>υποστήριξης</w:t>
+      </w:r>
+    </w:p>
+    <w:p>
+      <w:pPr>
+        <w:rPr>
+          <w:lang w:val="el-GR"/>
+        </w:rPr>
+      </w:pPr>
+      <w:r>
+        <w:rPr>
+          <w:lang w:val="el-GR"/>
+        </w:rPr>
+        <w:t>ΤΥ4</w:t>
+      </w:r>
+      <w:r>
+        <w:rPr>
+          <w:lang w:val="el-GR"/>
+        </w:rPr>
+        <w:t>0</w:t>
+      </w:r>
+      <w:r>
+        <w:rPr>
+          <w:lang w:val="el-GR"/>
+        </w:rPr>
+        <w:t xml:space="preserve"> – Ανάπτυξη </w:t>
+      </w:r>
+      <w:r>
+        <w:rPr>
+          <w:lang w:val="el-GR"/>
+        </w:rPr>
+        <w:t>ημερολογίου</w:t>
+      </w:r>
+      <w:r>
+        <w:rPr>
+          <w:lang w:val="el-GR"/>
+        </w:rPr>
+        <w:t xml:space="preserve"> </w:t>
+      </w:r>
+    </w:p>
+    <w:p>
+      <w:pPr>
+        <w:rPr>
+          <w:lang w:val="el-GR"/>
+        </w:rPr>
+      </w:pPr>
+      <w:r>
+        <w:rPr>
+          <w:lang w:val="el-GR"/>
+        </w:rPr>
+        <w:t>ΤΥ4</w:t>
+      </w:r>
+      <w:r>
+        <w:rPr>
+          <w:lang w:val="el-GR"/>
+        </w:rPr>
+        <w:t>1</w:t>
+      </w:r>
+      <w:r>
+        <w:rPr>
+          <w:lang w:val="el-GR"/>
+        </w:rPr>
+        <w:t xml:space="preserve"> – Ανάπτυξη </w:t>
+      </w:r>
+      <w:r>
+        <w:rPr>
+          <w:lang w:val="el-GR"/>
+        </w:rPr>
+        <w:t>περιβάλλοντος</w:t>
+      </w:r>
+      <w:r>
+        <w:rPr>
+          <w:lang w:val="el-GR"/>
+        </w:rPr>
+        <w:t xml:space="preserve"> </w:t>
+      </w:r>
+      <w:r>
+        <w:rPr>
+          <w:lang w:val="el-GR"/>
+        </w:rPr>
+        <w:t>α</w:t>
+      </w:r>
+      <w:r>
+        <w:rPr>
+          <w:lang w:val="el-GR"/>
+        </w:rPr>
+        <w:t>νακοινώσεων</w:t>
+      </w:r>
+    </w:p>
+    <w:p>
+      <w:pPr>
+        <w:rPr>
+          <w:lang w:val="el-GR"/>
+        </w:rPr>
+      </w:pPr>
+      <w:r>
+        <w:rPr>
+          <w:lang w:val="el-GR"/>
+        </w:rPr>
+        <w:t>ΤΥ4</w:t>
+      </w:r>
+      <w:r>
+        <w:rPr>
+          <w:lang w:val="el-GR"/>
+        </w:rPr>
+        <w:t>2</w:t>
+      </w:r>
+      <w:r>
+        <w:rPr>
+          <w:lang w:val="el-GR"/>
+        </w:rPr>
+        <w:t xml:space="preserve"> – Ανάπτυξη </w:t>
+      </w:r>
+      <w:r>
+        <w:rPr>
+          <w:lang w:val="el-GR"/>
+        </w:rPr>
+        <w:t>περιβάλλοντος</w:t>
+      </w:r>
+      <w:r>
+        <w:rPr>
+          <w:lang w:val="el-GR"/>
+        </w:rPr>
+        <w:t xml:space="preserve"> </w:t>
+      </w:r>
+      <w:r>
+        <w:rPr>
+          <w:lang w:val="el-GR"/>
+        </w:rPr>
+        <w:t>ε</w:t>
+      </w:r>
+      <w:r>
+        <w:rPr>
+          <w:lang w:val="el-GR"/>
+        </w:rPr>
+        <w:t>ιδοποιήσεων</w:t>
+      </w:r>
+    </w:p>
+    <w:p>
+      <w:pPr>
+        <w:rPr>
+          <w:lang w:val="el-GR"/>
+        </w:rPr>
+      </w:pPr>
+      <w:r>
+        <w:rPr>
+          <w:lang w:val="el-GR"/>
+        </w:rPr>
+        <w:t>ΤΥ4</w:t>
+      </w:r>
+      <w:r>
+        <w:rPr>
+          <w:lang w:val="el-GR"/>
+        </w:rPr>
+        <w:t>3</w:t>
+      </w:r>
+      <w:r>
+        <w:rPr>
+          <w:lang w:val="el-GR"/>
+        </w:rPr>
+        <w:t xml:space="preserve"> – Ανάπτυξη </w:t>
+      </w:r>
+      <w:r>
+        <w:rPr>
+          <w:lang w:val="el-GR"/>
+        </w:rPr>
+        <w:t>περιβάλλοντος</w:t>
+      </w:r>
+      <w:r>
+        <w:rPr>
+          <w:lang w:val="el-GR"/>
+        </w:rPr>
+        <w:t xml:space="preserve"> </w:t>
+      </w:r>
+      <w:r>
+        <w:rPr>
+          <w:lang w:val="el-GR"/>
+        </w:rPr>
+        <w:t>επικοινωνίας</w:t>
+      </w:r>
+      <w:r>
+        <w:rPr>
+          <w:lang w:val="el-GR"/>
+        </w:rPr>
+        <w:t xml:space="preserve"> </w:t>
+      </w:r>
+    </w:p>
+    <w:p>
+      <w:pPr>
+        <w:rPr>
+          <w:lang w:val="el-GR"/>
+        </w:rPr>
+      </w:pPr>
+      <w:r>
+        <w:rPr>
+          <w:lang w:val="el-GR"/>
+        </w:rPr>
+        <w:t>ΤΥ4</w:t>
+      </w:r>
+      <w:r>
+        <w:rPr>
+          <w:lang w:val="el-GR"/>
+        </w:rPr>
+        <w:t>4</w:t>
+      </w:r>
+      <w:r>
+        <w:rPr>
+          <w:lang w:val="el-GR"/>
+        </w:rPr>
+        <w:t xml:space="preserve"> – Ανάπτυξη </w:t>
+      </w:r>
+      <w:r>
+        <w:rPr>
+          <w:lang w:val="el-GR"/>
+        </w:rPr>
+        <w:t>περιβάλλοντος</w:t>
+      </w:r>
+      <w:r>
+        <w:rPr>
+          <w:lang w:val="el-GR"/>
+        </w:rPr>
+        <w:t xml:space="preserve"> </w:t>
+      </w:r>
+      <w:r>
+        <w:rPr>
+          <w:lang w:val="el-GR"/>
+        </w:rPr>
+        <w:t>ομάδων</w:t>
+      </w:r>
+    </w:p>
+    <w:p>
+      <w:pPr>
+        <w:rPr>
+          <w:lang w:val="el-GR"/>
+        </w:rPr>
+      </w:pPr>
+      <w:r>
+        <w:rPr>
+          <w:lang w:val="el-GR"/>
+        </w:rPr>
+        <w:t>ΤΥ4</w:t>
+      </w:r>
+      <w:r>
+        <w:rPr>
+          <w:lang w:val="el-GR"/>
+        </w:rPr>
+        <w:t>5</w:t>
+      </w:r>
+      <w:r>
+        <w:rPr>
+          <w:lang w:val="el-GR"/>
+        </w:rPr>
+        <w:t xml:space="preserve"> – Ανάπτυξη Β</w:t>
+      </w:r>
+      <w:r>
+        <w:rPr>
+          <w:lang w:val="el-GR"/>
+        </w:rPr>
+        <w:t xml:space="preserve">άσης </w:t>
+      </w:r>
+      <w:r>
+        <w:rPr>
+          <w:lang w:val="el-GR"/>
+        </w:rPr>
+        <w:t>Δ</w:t>
+      </w:r>
+      <w:r>
+        <w:rPr>
+          <w:lang w:val="el-GR"/>
+        </w:rPr>
+        <w:t>εδομένων</w:t>
+      </w:r>
       <w:bookmarkStart w:id="1" w:name="_GoBack"/>
       <w:bookmarkEnd w:id="1"/>
-      <w:r>
-        <w:rPr>
-          <w:lang w:val="el-GR"/>
-        </w:rPr>
-        <w:t xml:space="preserve">ν </w:t>
-      </w:r>
-      <w:r>
-        <w:rPr>
-          <w:lang w:val="el-GR"/>
-        </w:rPr>
-        <w:t>συστήματος</w:t>
-      </w:r>
-      <w:r>
-        <w:rPr>
-          <w:lang w:val="el-GR"/>
-        </w:rPr>
-        <w:t xml:space="preserve"> αυτόματης καταγραφής χρήσης πόρων και λογισμικού</w:t>
-      </w:r>
-    </w:p>
-    <w:p>
-      <w:pPr>
-        <w:rPr>
-          <w:lang w:val="el-GR"/>
-        </w:rPr>
-      </w:pPr>
-      <w:r>
-        <w:rPr>
-          <w:lang w:val="el-GR"/>
-        </w:rPr>
-        <w:t>ΤΥ</w:t>
-      </w:r>
-      <w:r>
-        <w:rPr>
-          <w:lang w:val="el-GR"/>
-        </w:rPr>
-        <w:t>39</w:t>
-      </w:r>
-      <w:r>
-        <w:rPr>
-          <w:lang w:val="el-GR"/>
-        </w:rPr>
-        <w:t xml:space="preserve"> – </w:t>
-      </w:r>
-      <w:r>
-        <w:rPr>
-          <w:lang w:val="el-GR"/>
-        </w:rPr>
-        <w:t xml:space="preserve">Ανάπτυξη </w:t>
-      </w:r>
-      <w:r>
-        <w:t>Master</w:t>
-      </w:r>
-      <w:r>
-        <w:rPr>
-          <w:lang w:val="el-GR"/>
-        </w:rPr>
-        <w:t xml:space="preserve"> </w:t>
-      </w:r>
-      <w:r>
-        <w:t>Access</w:t>
-      </w:r>
-      <w:r>
-        <w:rPr>
-          <w:lang w:val="el-GR"/>
-        </w:rPr>
-        <w:t xml:space="preserve"> </w:t>
-      </w:r>
-      <w:r>
-        <w:rPr>
-          <w:lang w:val="el-GR"/>
-        </w:rPr>
-        <w:t xml:space="preserve">της </w:t>
-      </w:r>
-      <w:r>
-        <w:rPr>
-          <w:lang w:val="el-GR"/>
-        </w:rPr>
-        <w:t>τεχνικής</w:t>
-      </w:r>
-      <w:r>
-        <w:rPr>
-          <w:lang w:val="el-GR"/>
-        </w:rPr>
-        <w:t xml:space="preserve"> </w:t>
-      </w:r>
-      <w:r>
-        <w:rPr>
-          <w:lang w:val="el-GR"/>
-        </w:rPr>
-        <w:t>υποστήριξης</w:t>
-      </w:r>
-    </w:p>
-    <w:p>
-      <w:pPr>
-        <w:rPr>
-          <w:lang w:val="el-GR"/>
-        </w:rPr>
-      </w:pPr>
-      <w:r>
-        <w:rPr>
-          <w:lang w:val="el-GR"/>
-        </w:rPr>
-        <w:t>ΤΥ4</w:t>
-      </w:r>
-      <w:r>
-        <w:rPr>
-          <w:lang w:val="el-GR"/>
-        </w:rPr>
-        <w:t>0</w:t>
-      </w:r>
-      <w:r>
-        <w:rPr>
-          <w:lang w:val="el-GR"/>
-        </w:rPr>
-        <w:t xml:space="preserve"> – Ανάπτυξη </w:t>
-      </w:r>
-      <w:r>
-        <w:rPr>
-          <w:lang w:val="el-GR"/>
-        </w:rPr>
-        <w:t>ημερολογίου</w:t>
-      </w:r>
-      <w:r>
-        <w:rPr>
-          <w:lang w:val="el-GR"/>
-        </w:rPr>
-        <w:t xml:space="preserve"> </w:t>
-      </w:r>
-    </w:p>
-    <w:p>
-      <w:pPr>
-        <w:rPr>
-          <w:lang w:val="el-GR"/>
-        </w:rPr>
-      </w:pPr>
-      <w:r>
-        <w:rPr>
-          <w:lang w:val="el-GR"/>
-        </w:rPr>
-        <w:t>ΤΥ4</w:t>
-      </w:r>
-      <w:r>
-        <w:rPr>
-          <w:lang w:val="el-GR"/>
-        </w:rPr>
-        <w:t>1</w:t>
-      </w:r>
-      <w:r>
-        <w:rPr>
-          <w:lang w:val="el-GR"/>
-        </w:rPr>
-        <w:t xml:space="preserve"> – Ανάπτυξη </w:t>
-      </w:r>
-      <w:r>
-        <w:rPr>
-          <w:lang w:val="el-GR"/>
-        </w:rPr>
-        <w:t>περιβάλλοντος</w:t>
-      </w:r>
-      <w:r>
-        <w:rPr>
-          <w:lang w:val="el-GR"/>
-        </w:rPr>
-        <w:t xml:space="preserve"> </w:t>
-      </w:r>
-      <w:r>
-        <w:rPr>
-          <w:lang w:val="el-GR"/>
-        </w:rPr>
-        <w:t>Ανακοινώσεων</w:t>
-      </w:r>
-    </w:p>
-    <w:p>
-      <w:pPr>
-        <w:rPr>
-          <w:lang w:val="el-GR"/>
-        </w:rPr>
-      </w:pPr>
-      <w:r>
-        <w:rPr>
-          <w:lang w:val="el-GR"/>
-        </w:rPr>
-        <w:t>ΤΥ4</w:t>
-      </w:r>
-      <w:r>
-        <w:rPr>
-          <w:lang w:val="el-GR"/>
-        </w:rPr>
-        <w:t>2</w:t>
-      </w:r>
-      <w:r>
-        <w:rPr>
-          <w:lang w:val="el-GR"/>
-        </w:rPr>
-        <w:t xml:space="preserve"> – Ανάπτυξη </w:t>
-      </w:r>
-      <w:r>
-        <w:rPr>
-          <w:lang w:val="el-GR"/>
-        </w:rPr>
-        <w:t>περιβάλλοντος</w:t>
-      </w:r>
-      <w:r>
-        <w:rPr>
-          <w:lang w:val="el-GR"/>
-        </w:rPr>
-        <w:t xml:space="preserve"> </w:t>
-      </w:r>
-      <w:r>
-        <w:rPr>
-          <w:lang w:val="el-GR"/>
-        </w:rPr>
-        <w:t>Ειδοποιήσεων</w:t>
-      </w:r>
-    </w:p>
-    <w:p>
-      <w:pPr>
-        <w:rPr>
-          <w:lang w:val="el-GR"/>
-        </w:rPr>
-      </w:pPr>
-      <w:r>
-        <w:rPr>
-          <w:lang w:val="el-GR"/>
-        </w:rPr>
-        <w:t>ΤΥ4</w:t>
-      </w:r>
-      <w:r>
-        <w:rPr>
-          <w:lang w:val="el-GR"/>
-        </w:rPr>
-        <w:t>3</w:t>
-      </w:r>
-      <w:r>
-        <w:rPr>
-          <w:lang w:val="el-GR"/>
-        </w:rPr>
-        <w:t xml:space="preserve"> – Ανάπτυξη </w:t>
-      </w:r>
-      <w:r>
-        <w:rPr>
-          <w:lang w:val="el-GR"/>
-        </w:rPr>
-        <w:t>περιβάλλοντος</w:t>
-      </w:r>
-      <w:r>
-        <w:rPr>
-          <w:lang w:val="el-GR"/>
-        </w:rPr>
-        <w:t xml:space="preserve"> </w:t>
-      </w:r>
-      <w:r>
-        <w:rPr>
-          <w:lang w:val="el-GR"/>
-        </w:rPr>
-        <w:t>επικοινωνίας</w:t>
-      </w:r>
-      <w:r>
-        <w:rPr>
-          <w:lang w:val="el-GR"/>
-        </w:rPr>
-        <w:t xml:space="preserve"> </w:t>
-      </w:r>
-    </w:p>
-    <w:p>
-      <w:pPr>
-        <w:rPr>
-          <w:lang w:val="el-GR"/>
-        </w:rPr>
-      </w:pPr>
-      <w:r>
-        <w:rPr>
-          <w:lang w:val="el-GR"/>
-        </w:rPr>
-        <w:t>ΤΥ4</w:t>
-      </w:r>
-      <w:r>
-        <w:rPr>
-          <w:lang w:val="el-GR"/>
-        </w:rPr>
-        <w:t>4</w:t>
-      </w:r>
-      <w:r>
-        <w:rPr>
-          <w:lang w:val="el-GR"/>
-        </w:rPr>
-        <w:t xml:space="preserve"> – Ανάπτυξη </w:t>
-      </w:r>
-      <w:r>
-        <w:rPr>
-          <w:lang w:val="el-GR"/>
-        </w:rPr>
-        <w:t>περιβάλλοντος</w:t>
-      </w:r>
-      <w:r>
-        <w:rPr>
-          <w:lang w:val="el-GR"/>
-        </w:rPr>
-        <w:t xml:space="preserve"> </w:t>
-      </w:r>
-      <w:r>
-        <w:rPr>
-          <w:lang w:val="el-GR"/>
-        </w:rPr>
-        <w:t>ομάδων</w:t>
-      </w:r>
-    </w:p>
-    <w:p>
-      <w:pPr>
-        <w:rPr>
-          <w:lang w:val="el-GR"/>
-        </w:rPr>
-      </w:pPr>
-      <w:r>
-        <w:rPr>
-          <w:lang w:val="el-GR"/>
-        </w:rPr>
-        <w:t>ΤΥ4</w:t>
-      </w:r>
-      <w:r>
-        <w:rPr>
-          <w:lang w:val="el-GR"/>
-        </w:rPr>
-        <w:t>5</w:t>
-      </w:r>
-      <w:r>
-        <w:rPr>
-          <w:lang w:val="el-GR"/>
-        </w:rPr>
-        <w:t xml:space="preserve"> – Ανάπτυξη ΒΔ</w:t>
-      </w:r>
     </w:p>
     <w:p>
       <w:pPr>

</xml_diff>